<commit_message>
Completed coding of InstructionBox. Please note that the show() method no longer takes in a string. Simply call the static method via "InstructionBox.show();" to launch the Welcome and instruction messages.
I added some documentation about the deviations I made from the design documents and are located in "Code - Kyle Has Issues.docx"

I cleaned up some leftover junk out of Console.java also. I did not change any functionality.
</commit_message>
<xml_diff>
--- a/Code - Kyle Has Issues.docx
+++ b/Code - Kyle Has Issues.docx
@@ -12,35 +12,18 @@
       <w:r>
         <w:t>Some documentation is not consistent in their descriptions and minor description changes have occurred, (spelling, grammar) is that a problem?</w:t>
       </w:r>
-      <w:bookmarkStart w:id="0" w:name="_GoBack"/>
-      <w:bookmarkEnd w:id="0"/>
     </w:p>
+    <w:p/>
     <w:p>
       <w:r>
-        <w:t xml:space="preserve">Potentially, </w:t>
-      </w:r>
-      <w:proofErr w:type="spellStart"/>
-      <w:r>
-        <w:t>ArrayList</w:t>
-      </w:r>
-      <w:proofErr w:type="spellEnd"/>
-      <w:r>
-        <w:t xml:space="preserve">&lt;T&gt; may be swapped to </w:t>
-      </w:r>
-      <w:proofErr w:type="spellStart"/>
-      <w:r>
-        <w:t>ArrayList</w:t>
-      </w:r>
-      <w:proofErr w:type="spellEnd"/>
-      <w:r>
-        <w:t>&lt;?&gt;,</w:t>
+        <w:t xml:space="preserve">Changes: </w:t>
       </w:r>
     </w:p>
     <w:p>
       <w:proofErr w:type="spellStart"/>
       <w:proofErr w:type="gramStart"/>
       <w:r>
-        <w:t>Difficulty.class.getRowTokenCount</w:t>
+        <w:t>InstructionBox.show</w:t>
       </w:r>
       <w:proofErr w:type="spellEnd"/>
       <w:r>
@@ -48,23 +31,62 @@
       </w:r>
       <w:proofErr w:type="gramEnd"/>
       <w:r>
-        <w:t xml:space="preserve">) needs to have a Difficulty parameter in order to get the correct array, maybe??  Can I use </w:t>
-      </w:r>
+        <w:t xml:space="preserve">string </w:t>
+      </w:r>
+      <w:proofErr w:type="spellStart"/>
+      <w:r>
+        <w:t>displayData</w:t>
+      </w:r>
+      <w:proofErr w:type="spellEnd"/>
+      <w:r>
+        <w:t>)</w:t>
+      </w:r>
+      <w:r>
+        <w:tab/>
+      </w:r>
+      <w:r>
+        <w:tab/>
+        <w:t xml:space="preserve">Does NOT take in a string. </w:t>
+      </w:r>
+      <w:proofErr w:type="gramStart"/>
+      <w:r>
+        <w:t>Show(</w:t>
+      </w:r>
+      <w:proofErr w:type="gramEnd"/>
+      <w:r>
+        <w:t>) opens the welcome window and shows instructions</w:t>
+      </w:r>
+    </w:p>
+    <w:p/>
+    <w:p>
       <w:proofErr w:type="spellStart"/>
       <w:proofErr w:type="gramStart"/>
       <w:r>
-        <w:t>difficulty.getRowTokenCounts</w:t>
+        <w:t>InstructionBox.show</w:t>
       </w:r>
       <w:proofErr w:type="spellEnd"/>
       <w:r>
         <w:t>(</w:t>
       </w:r>
+      <w:proofErr w:type="spellStart"/>
       <w:proofErr w:type="gramEnd"/>
       <w:r>
-        <w:t>) from wherever I use it, and it WORK??</w:t>
-      </w:r>
+        <w:t>ArrayList</w:t>
+      </w:r>
+      <w:proofErr w:type="spellEnd"/>
+      <w:r>
+        <w:t>&lt;String&gt;)</w:t>
+      </w:r>
+      <w:r>
+        <w:tab/>
+      </w:r>
+      <w:r>
+        <w:tab/>
+        <w:t>Removed because there is no need.</w:t>
+      </w:r>
+      <w:bookmarkStart w:id="0" w:name="_GoBack"/>
+      <w:bookmarkEnd w:id="0"/>
     </w:p>
-    <w:p/>
     <w:sectPr>
       <w:pgSz w:w="12240" w:h="15840"/>
       <w:pgMar w:top="1440" w:right="1440" w:bottom="1440" w:left="1440" w:header="720" w:footer="720" w:gutter="0"/>

</xml_diff>